<commit_message>
Update Squid - Proxy et reverse proxy.docx
</commit_message>
<xml_diff>
--- a/Squid - Proxy et reverse proxy.docx
+++ b/Squid - Proxy et reverse proxy.docx
@@ -1204,10 +1204,7 @@
         <w:t>précompilé</w:t>
       </w:r>
       <w:r>
-        <w:t xml:space="preserve"> et/ou désactiver </w:t>
-      </w:r>
-      <w:r>
-        <w:t>les fonctionnalités dont nous n’avons pas besoin pour un environnement particulier</w:t>
+        <w:t xml:space="preserve"> et/ou désactiver les fonctionnalités dont nous n’avons pas besoin pour un environnement particulier</w:t>
       </w:r>
     </w:p>
     <w:p>
@@ -1452,6 +1449,9 @@
         <w:jc w:val="center"/>
       </w:pPr>
       <w:r>
+        <w:rPr>
+          <w:noProof/>
+        </w:rPr>
         <w:drawing>
           <wp:inline distT="0" distB="0" distL="0" distR="0" wp14:anchorId="09A92C51" wp14:editId="7093CD3F">
             <wp:extent cx="2514951" cy="771633"/>
@@ -1492,6 +1492,9 @@
         <w:t xml:space="preserve">                          </w:t>
       </w:r>
       <w:r>
+        <w:rPr>
+          <w:noProof/>
+        </w:rPr>
         <w:drawing>
           <wp:inline distT="0" distB="0" distL="0" distR="0" wp14:anchorId="0F139DB2" wp14:editId="43C70B0F">
             <wp:extent cx="2087233" cy="773327"/>
@@ -10385,25 +10388,7 @@
         <w:rPr>
           <w:rFonts w:asciiTheme="majorHAnsi" w:hAnsiTheme="majorHAnsi" w:cs="Courier New"/>
         </w:rPr>
-        <w:t xml:space="preserve"> E</w:t>
-      </w:r>
-      <w:r>
-        <w:rPr>
-          <w:rFonts w:asciiTheme="majorHAnsi" w:hAnsiTheme="majorHAnsi" w:cs="Courier New"/>
-        </w:rPr>
-        <w:t>n pratique</w:t>
-      </w:r>
-      <w:r>
-        <w:rPr>
-          <w:rFonts w:asciiTheme="majorHAnsi" w:hAnsiTheme="majorHAnsi" w:cs="Courier New"/>
-        </w:rPr>
-        <w:t xml:space="preserve">, notre commande sera </w:t>
-      </w:r>
-      <w:r>
-        <w:rPr>
-          <w:rFonts w:asciiTheme="majorHAnsi" w:hAnsiTheme="majorHAnsi" w:cs="Courier New"/>
-        </w:rPr>
-        <w:t xml:space="preserve">: </w:t>
+        <w:t xml:space="preserve"> En pratique, notre commande sera : </w:t>
       </w:r>
       <w:r>
         <w:rPr>
@@ -10451,10 +10436,7 @@
         <w:pStyle w:val="Titre3-Perso"/>
       </w:pPr>
       <w:r>
-        <w:t>${prefix}/</w:t>
-      </w:r>
-      <w:r>
-        <w:t>bin</w:t>
+        <w:t>${prefix}/bin</w:t>
       </w:r>
     </w:p>
     <w:p>
@@ -10585,10 +10567,7 @@
         <w:pStyle w:val="Titre3-Perso"/>
       </w:pPr>
       <w:r>
-        <w:t>${prefix}/</w:t>
-      </w:r>
-      <w:r>
-        <w:t>etc</w:t>
+        <w:t>${prefix}/etc</w:t>
       </w:r>
     </w:p>
     <w:p>
@@ -10640,10 +10619,7 @@
         <w:pStyle w:val="Titre3-Perso"/>
       </w:pPr>
       <w:r>
-        <w:t>${prefix}/etc</w:t>
-      </w:r>
-      <w:r>
-        <w:t>/squid.conf</w:t>
+        <w:t>${prefix}/etc/squid.conf</w:t>
       </w:r>
     </w:p>
     <w:p>
@@ -10664,10 +10640,7 @@
         <w:pStyle w:val="Titre3-Perso"/>
       </w:pPr>
       <w:r>
-        <w:t>${prefix}/etc/squid.conf</w:t>
-      </w:r>
-      <w:r>
-        <w:t>.default</w:t>
+        <w:t>${prefix}/etc/squid.conf.default</w:t>
       </w:r>
     </w:p>
     <w:p>
@@ -10688,10 +10661,7 @@
         <w:pStyle w:val="Titre3-Perso"/>
       </w:pPr>
       <w:r>
-        <w:t>${prefix}/etc/squid.conf.</w:t>
-      </w:r>
-      <w:r>
-        <w:t>documented</w:t>
+        <w:t>${prefix}/etc/squid.conf.documented</w:t>
       </w:r>
     </w:p>
     <w:p>
@@ -10720,10 +10690,7 @@
       </w:pPr>
       <w:r>
         <w:lastRenderedPageBreak/>
-        <w:t>${prefix}/</w:t>
-      </w:r>
-      <w:r>
-        <w:t>libexec</w:t>
+        <w:t>${prefix}/libexec</w:t>
       </w:r>
     </w:p>
     <w:p>
@@ -10771,10 +10738,7 @@
         <w:pStyle w:val="Titre3-Perso"/>
       </w:pPr>
       <w:r>
-        <w:t>${prefix}/libexec</w:t>
-      </w:r>
-      <w:r>
-        <w:t>/cachemgr.cgi</w:t>
+        <w:t>${prefix}/libexec/cachemgr.cgi</w:t>
       </w:r>
     </w:p>
     <w:p>
@@ -10840,10 +10804,7 @@
         <w:pStyle w:val="Titre3-Perso"/>
       </w:pPr>
       <w:r>
-        <w:t>${prefix}/sbin</w:t>
-      </w:r>
-      <w:r>
-        <w:t>/squid</w:t>
+        <w:t>${prefix}/sbin/squid</w:t>
       </w:r>
     </w:p>
     <w:p>
@@ -10882,10 +10843,7 @@
         <w:pStyle w:val="Titre3-Perso"/>
       </w:pPr>
       <w:r>
-        <w:t>${prefix}/</w:t>
-      </w:r>
-      <w:r>
-        <w:t>share</w:t>
+        <w:t>${prefix}/share</w:t>
       </w:r>
     </w:p>
     <w:p>
@@ -10983,10 +10941,7 @@
         <w:pStyle w:val="Titre3-Perso"/>
       </w:pPr>
       <w:r>
-        <w:t>${prefix}/share</w:t>
-      </w:r>
-      <w:r>
-        <w:t>/errors</w:t>
+        <w:t>${prefix}/share/errors</w:t>
       </w:r>
     </w:p>
     <w:p>
@@ -11002,7 +10957,13 @@
         <w:rPr>
           <w:rFonts w:asciiTheme="majorHAnsi" w:hAnsiTheme="majorHAnsi" w:cs="Courier New"/>
         </w:rPr>
-        <w:t xml:space="preserve">Répertoire </w:t>
+        <w:t>Répertoire contenant les modèles de page d’erreur</w:t>
+      </w:r>
+      <w:r>
+        <w:rPr>
+          <w:rFonts w:asciiTheme="majorHAnsi" w:hAnsiTheme="majorHAnsi" w:cs="Courier New"/>
+        </w:rPr>
+        <w:t xml:space="preserve"> localisées.</w:t>
       </w:r>
     </w:p>
     <w:p>
@@ -11014,12 +10975,6 @@
           <w:rFonts w:asciiTheme="majorHAnsi" w:hAnsiTheme="majorHAnsi" w:cs="Courier New"/>
         </w:rPr>
       </w:pPr>
-      <w:r>
-        <w:rPr>
-          <w:rFonts w:asciiTheme="majorHAnsi" w:hAnsiTheme="majorHAnsi" w:cs="Courier New"/>
-        </w:rPr>
-        <w:t>share</w:t>
-      </w:r>
     </w:p>
     <w:p>
       <w:pPr>
@@ -11030,81 +10985,38 @@
           <w:rFonts w:asciiTheme="majorHAnsi" w:hAnsiTheme="majorHAnsi" w:cs="Courier New"/>
         </w:rPr>
       </w:pPr>
-      <w:r>
-        <w:rPr>
-          <w:rFonts w:asciiTheme="majorHAnsi" w:hAnsiTheme="majorHAnsi" w:cs="Courier New"/>
-        </w:rPr>
-        <w:t xml:space="preserve">This </w:t>
-      </w:r>
-      <w:proofErr w:type="spellStart"/>
-      <w:r>
-        <w:rPr>
-          <w:rFonts w:asciiTheme="majorHAnsi" w:hAnsiTheme="majorHAnsi" w:cs="Courier New"/>
-        </w:rPr>
-        <w:t>is</w:t>
-      </w:r>
-      <w:proofErr w:type="spellEnd"/>
-      <w:r>
-        <w:rPr>
-          <w:rFonts w:asciiTheme="majorHAnsi" w:hAnsiTheme="majorHAnsi" w:cs="Courier New"/>
-        </w:rPr>
-        <w:t xml:space="preserve"> the location for </w:t>
-      </w:r>
-      <w:proofErr w:type="spellStart"/>
-      <w:r>
-        <w:rPr>
-          <w:rFonts w:asciiTheme="majorHAnsi" w:hAnsiTheme="majorHAnsi" w:cs="Courier New"/>
-        </w:rPr>
-        <w:t>error</w:t>
-      </w:r>
-      <w:proofErr w:type="spellEnd"/>
-      <w:r>
-        <w:rPr>
-          <w:rFonts w:asciiTheme="majorHAnsi" w:hAnsiTheme="majorHAnsi" w:cs="Courier New"/>
-        </w:rPr>
-        <w:t xml:space="preserve"> page </w:t>
-      </w:r>
-      <w:proofErr w:type="spellStart"/>
-      <w:r>
-        <w:rPr>
-          <w:rFonts w:asciiTheme="majorHAnsi" w:hAnsiTheme="majorHAnsi" w:cs="Courier New"/>
-        </w:rPr>
-        <w:t>templates</w:t>
-      </w:r>
-      <w:proofErr w:type="spellEnd"/>
-      <w:r>
-        <w:rPr>
-          <w:rFonts w:asciiTheme="majorHAnsi" w:hAnsiTheme="majorHAnsi" w:cs="Courier New"/>
-        </w:rPr>
-        <w:t xml:space="preserve">, documentation, and </w:t>
-      </w:r>
-      <w:proofErr w:type="spellStart"/>
-      <w:r>
-        <w:rPr>
-          <w:rFonts w:asciiTheme="majorHAnsi" w:hAnsiTheme="majorHAnsi" w:cs="Courier New"/>
-        </w:rPr>
-        <w:t>other</w:t>
-      </w:r>
-      <w:proofErr w:type="spellEnd"/>
-      <w:r>
-        <w:rPr>
-          <w:rFonts w:asciiTheme="majorHAnsi" w:hAnsiTheme="majorHAnsi" w:cs="Courier New"/>
-        </w:rPr>
-        <w:t xml:space="preserve"> files </w:t>
-      </w:r>
-      <w:proofErr w:type="spellStart"/>
-      <w:r>
-        <w:rPr>
-          <w:rFonts w:asciiTheme="majorHAnsi" w:hAnsiTheme="majorHAnsi" w:cs="Courier New"/>
-        </w:rPr>
-        <w:t>used</w:t>
-      </w:r>
-      <w:proofErr w:type="spellEnd"/>
-      <w:r>
-        <w:rPr>
-          <w:rFonts w:asciiTheme="majorHAnsi" w:hAnsiTheme="majorHAnsi" w:cs="Courier New"/>
-        </w:rPr>
-        <w:t xml:space="preserve"> by Squid.</w:t>
+    </w:p>
+    <w:p>
+      <w:pPr>
+        <w:pStyle w:val="Titre3-Perso"/>
+      </w:pPr>
+      <w:r>
+        <w:t>${prefix}/share/</w:t>
+      </w:r>
+      <w:r>
+        <w:t>icons</w:t>
+      </w:r>
+    </w:p>
+    <w:p>
+      <w:r>
+        <w:t xml:space="preserve">Répertoire contenant un nombre d’images utilisé pour le FTP </w:t>
+      </w:r>
+      <w:r>
+        <w:t xml:space="preserve"> ou </w:t>
+      </w:r>
+      <w:r>
+        <w:t xml:space="preserve">le </w:t>
+      </w:r>
+      <w:r>
+        <w:t xml:space="preserve">Gopher Directory </w:t>
+      </w:r>
+      <w:proofErr w:type="gramStart"/>
+      <w:r>
+        <w:t>Listing</w:t>
+      </w:r>
+      <w:proofErr w:type="gramEnd"/>
+      <w:r>
+        <w:t xml:space="preserve"> </w:t>
       </w:r>
     </w:p>
     <w:p>
@@ -11116,12 +11028,6 @@
           <w:rFonts w:asciiTheme="majorHAnsi" w:hAnsiTheme="majorHAnsi" w:cs="Courier New"/>
         </w:rPr>
       </w:pPr>
-      <w:r>
-        <w:rPr>
-          <w:rFonts w:asciiTheme="majorHAnsi" w:hAnsiTheme="majorHAnsi" w:cs="Courier New"/>
-        </w:rPr>
-        <w:t>share/errors</w:t>
-      </w:r>
     </w:p>
     <w:p>
       <w:pPr>
@@ -11132,179 +11038,13 @@
           <w:rFonts w:asciiTheme="majorHAnsi" w:hAnsiTheme="majorHAnsi" w:cs="Courier New"/>
         </w:rPr>
       </w:pPr>
-      <w:r>
-        <w:rPr>
-          <w:rFonts w:asciiTheme="majorHAnsi" w:hAnsiTheme="majorHAnsi" w:cs="Courier New"/>
-        </w:rPr>
-        <w:t xml:space="preserve">This directory </w:t>
-      </w:r>
-      <w:proofErr w:type="spellStart"/>
-      <w:r>
-        <w:rPr>
-          <w:rFonts w:asciiTheme="majorHAnsi" w:hAnsiTheme="majorHAnsi" w:cs="Courier New"/>
-        </w:rPr>
-        <w:t>contains</w:t>
-      </w:r>
-      <w:proofErr w:type="spellEnd"/>
-      <w:r>
-        <w:rPr>
-          <w:rFonts w:asciiTheme="majorHAnsi" w:hAnsiTheme="majorHAnsi" w:cs="Courier New"/>
-        </w:rPr>
-        <w:t xml:space="preserve"> </w:t>
-      </w:r>
-      <w:proofErr w:type="spellStart"/>
-      <w:r>
-        <w:rPr>
-          <w:rFonts w:asciiTheme="majorHAnsi" w:hAnsiTheme="majorHAnsi" w:cs="Courier New"/>
-        </w:rPr>
-        <w:t>localized</w:t>
-      </w:r>
-      <w:proofErr w:type="spellEnd"/>
-      <w:r>
-        <w:rPr>
-          <w:rFonts w:asciiTheme="majorHAnsi" w:hAnsiTheme="majorHAnsi" w:cs="Courier New"/>
-        </w:rPr>
-        <w:t xml:space="preserve"> </w:t>
-      </w:r>
-      <w:proofErr w:type="spellStart"/>
-      <w:r>
-        <w:rPr>
-          <w:rFonts w:asciiTheme="majorHAnsi" w:hAnsiTheme="majorHAnsi" w:cs="Courier New"/>
-        </w:rPr>
-        <w:t>error</w:t>
-      </w:r>
-      <w:proofErr w:type="spellEnd"/>
-      <w:r>
-        <w:rPr>
-          <w:rFonts w:asciiTheme="majorHAnsi" w:hAnsiTheme="majorHAnsi" w:cs="Courier New"/>
-        </w:rPr>
-        <w:t xml:space="preserve"> page </w:t>
-      </w:r>
-      <w:proofErr w:type="spellStart"/>
-      <w:r>
-        <w:rPr>
-          <w:rFonts w:asciiTheme="majorHAnsi" w:hAnsiTheme="majorHAnsi" w:cs="Courier New"/>
-        </w:rPr>
-        <w:t>templates</w:t>
-      </w:r>
-      <w:proofErr w:type="spellEnd"/>
-      <w:r>
-        <w:rPr>
-          <w:rFonts w:asciiTheme="majorHAnsi" w:hAnsiTheme="majorHAnsi" w:cs="Courier New"/>
-        </w:rPr>
-        <w:t xml:space="preserve">. The </w:t>
-      </w:r>
-      <w:proofErr w:type="spellStart"/>
-      <w:r>
-        <w:rPr>
-          <w:rFonts w:asciiTheme="majorHAnsi" w:hAnsiTheme="majorHAnsi" w:cs="Courier New"/>
-        </w:rPr>
-        <w:t>templates</w:t>
-      </w:r>
-      <w:proofErr w:type="spellEnd"/>
-      <w:r>
-        <w:rPr>
-          <w:rFonts w:asciiTheme="majorHAnsi" w:hAnsiTheme="majorHAnsi" w:cs="Courier New"/>
-        </w:rPr>
-        <w:t xml:space="preserve"> are HTML pages and </w:t>
-      </w:r>
-      <w:proofErr w:type="spellStart"/>
-      <w:r>
-        <w:rPr>
-          <w:rFonts w:asciiTheme="majorHAnsi" w:hAnsiTheme="majorHAnsi" w:cs="Courier New"/>
-        </w:rPr>
-        <w:t>we</w:t>
-      </w:r>
-      <w:proofErr w:type="spellEnd"/>
-      <w:r>
-        <w:rPr>
-          <w:rFonts w:asciiTheme="majorHAnsi" w:hAnsiTheme="majorHAnsi" w:cs="Courier New"/>
-        </w:rPr>
-        <w:t xml:space="preserve"> can </w:t>
-      </w:r>
-      <w:proofErr w:type="spellStart"/>
-      <w:r>
-        <w:rPr>
-          <w:rFonts w:asciiTheme="majorHAnsi" w:hAnsiTheme="majorHAnsi" w:cs="Courier New"/>
-        </w:rPr>
-        <w:t>customize</w:t>
-      </w:r>
-      <w:proofErr w:type="spellEnd"/>
-      <w:r>
-        <w:rPr>
-          <w:rFonts w:asciiTheme="majorHAnsi" w:hAnsiTheme="majorHAnsi" w:cs="Courier New"/>
-        </w:rPr>
-        <w:t xml:space="preserve"> the </w:t>
-      </w:r>
-      <w:proofErr w:type="spellStart"/>
-      <w:r>
-        <w:rPr>
-          <w:rFonts w:asciiTheme="majorHAnsi" w:hAnsiTheme="majorHAnsi" w:cs="Courier New"/>
-        </w:rPr>
-        <w:t>error</w:t>
-      </w:r>
-      <w:proofErr w:type="spellEnd"/>
-      <w:r>
-        <w:rPr>
-          <w:rFonts w:asciiTheme="majorHAnsi" w:hAnsiTheme="majorHAnsi" w:cs="Courier New"/>
-        </w:rPr>
-        <w:t xml:space="preserve"> messages </w:t>
-      </w:r>
-      <w:proofErr w:type="spellStart"/>
-      <w:r>
-        <w:rPr>
-          <w:rFonts w:asciiTheme="majorHAnsi" w:hAnsiTheme="majorHAnsi" w:cs="Courier New"/>
-        </w:rPr>
-        <w:t>displayed</w:t>
-      </w:r>
-      <w:proofErr w:type="spellEnd"/>
-      <w:r>
-        <w:rPr>
-          <w:rFonts w:asciiTheme="majorHAnsi" w:hAnsiTheme="majorHAnsi" w:cs="Courier New"/>
-        </w:rPr>
-        <w:t xml:space="preserve"> by Squid, by </w:t>
-      </w:r>
-      <w:proofErr w:type="spellStart"/>
-      <w:r>
-        <w:rPr>
-          <w:rFonts w:asciiTheme="majorHAnsi" w:hAnsiTheme="majorHAnsi" w:cs="Courier New"/>
-        </w:rPr>
-        <w:t>modifying</w:t>
-      </w:r>
-      <w:proofErr w:type="spellEnd"/>
-      <w:r>
-        <w:rPr>
-          <w:rFonts w:asciiTheme="majorHAnsi" w:hAnsiTheme="majorHAnsi" w:cs="Courier New"/>
-        </w:rPr>
-        <w:t xml:space="preserve"> </w:t>
-      </w:r>
-      <w:proofErr w:type="spellStart"/>
-      <w:r>
-        <w:rPr>
-          <w:rFonts w:asciiTheme="majorHAnsi" w:hAnsiTheme="majorHAnsi" w:cs="Courier New"/>
-        </w:rPr>
-        <w:t>these</w:t>
-      </w:r>
-      <w:proofErr w:type="spellEnd"/>
-      <w:r>
-        <w:rPr>
-          <w:rFonts w:asciiTheme="majorHAnsi" w:hAnsiTheme="majorHAnsi" w:cs="Courier New"/>
-        </w:rPr>
-        <w:t xml:space="preserve"> HTML </w:t>
-      </w:r>
-      <w:proofErr w:type="spellStart"/>
-      <w:r>
-        <w:rPr>
-          <w:rFonts w:asciiTheme="majorHAnsi" w:hAnsiTheme="majorHAnsi" w:cs="Courier New"/>
-        </w:rPr>
-        <w:t>templates</w:t>
-      </w:r>
-      <w:proofErr w:type="spellEnd"/>
-      <w:r>
-        <w:rPr>
-          <w:rFonts w:asciiTheme="majorHAnsi" w:hAnsiTheme="majorHAnsi" w:cs="Courier New"/>
-        </w:rPr>
-        <w:t>.</w:t>
+    </w:p>
+    <w:p>
+      <w:pPr>
+        <w:pStyle w:val="Titre3-Perso"/>
+      </w:pPr>
+      <w:r>
+        <w:t>${prefix}/share/icons</w:t>
       </w:r>
     </w:p>
     <w:p>
@@ -11316,20 +11056,6 @@
           <w:rFonts w:asciiTheme="majorHAnsi" w:hAnsiTheme="majorHAnsi" w:cs="Courier New"/>
         </w:rPr>
       </w:pPr>
-      <w:r>
-        <w:rPr>
-          <w:rFonts w:asciiTheme="majorHAnsi" w:hAnsiTheme="majorHAnsi" w:cs="Courier New"/>
-        </w:rPr>
-        <w:t>share/</w:t>
-      </w:r>
-      <w:proofErr w:type="spellStart"/>
-      <w:r>
-        <w:rPr>
-          <w:rFonts w:asciiTheme="majorHAnsi" w:hAnsiTheme="majorHAnsi" w:cs="Courier New"/>
-        </w:rPr>
-        <w:t>icons</w:t>
-      </w:r>
-      <w:proofErr w:type="spellEnd"/>
     </w:p>
     <w:p>
       <w:pPr>
@@ -11344,77 +11070,7 @@
         <w:rPr>
           <w:rFonts w:asciiTheme="majorHAnsi" w:hAnsiTheme="majorHAnsi" w:cs="Courier New"/>
         </w:rPr>
-        <w:t xml:space="preserve">This directory </w:t>
-      </w:r>
-      <w:proofErr w:type="spellStart"/>
-      <w:r>
-        <w:rPr>
-          <w:rFonts w:asciiTheme="majorHAnsi" w:hAnsiTheme="majorHAnsi" w:cs="Courier New"/>
-        </w:rPr>
-        <w:t>contains</w:t>
-      </w:r>
-      <w:proofErr w:type="spellEnd"/>
-      <w:r>
-        <w:rPr>
-          <w:rFonts w:asciiTheme="majorHAnsi" w:hAnsiTheme="majorHAnsi" w:cs="Courier New"/>
-        </w:rPr>
-        <w:t xml:space="preserve"> a </w:t>
-      </w:r>
-      <w:proofErr w:type="spellStart"/>
-      <w:r>
-        <w:rPr>
-          <w:rFonts w:asciiTheme="majorHAnsi" w:hAnsiTheme="majorHAnsi" w:cs="Courier New"/>
-        </w:rPr>
-        <w:t>number</w:t>
-      </w:r>
-      <w:proofErr w:type="spellEnd"/>
-      <w:r>
-        <w:rPr>
-          <w:rFonts w:asciiTheme="majorHAnsi" w:hAnsiTheme="majorHAnsi" w:cs="Courier New"/>
-        </w:rPr>
-        <w:t xml:space="preserve"> of </w:t>
-      </w:r>
-      <w:proofErr w:type="spellStart"/>
-      <w:r>
-        <w:rPr>
-          <w:rFonts w:asciiTheme="majorHAnsi" w:hAnsiTheme="majorHAnsi" w:cs="Courier New"/>
-        </w:rPr>
-        <w:t>small</w:t>
-      </w:r>
-      <w:proofErr w:type="spellEnd"/>
-      <w:r>
-        <w:rPr>
-          <w:rFonts w:asciiTheme="majorHAnsi" w:hAnsiTheme="majorHAnsi" w:cs="Courier New"/>
-        </w:rPr>
-        <w:t xml:space="preserve"> images </w:t>
-      </w:r>
-      <w:proofErr w:type="spellStart"/>
-      <w:r>
-        <w:rPr>
-          <w:rFonts w:asciiTheme="majorHAnsi" w:hAnsiTheme="majorHAnsi" w:cs="Courier New"/>
-        </w:rPr>
-        <w:t>used</w:t>
-      </w:r>
-      <w:proofErr w:type="spellEnd"/>
-      <w:r>
-        <w:rPr>
-          <w:rFonts w:asciiTheme="majorHAnsi" w:hAnsiTheme="majorHAnsi" w:cs="Courier New"/>
-        </w:rPr>
-        <w:t xml:space="preserve"> for FTP or gopher directory </w:t>
-      </w:r>
-      <w:proofErr w:type="gramStart"/>
-      <w:r>
-        <w:rPr>
-          <w:rFonts w:asciiTheme="majorHAnsi" w:hAnsiTheme="majorHAnsi" w:cs="Courier New"/>
-        </w:rPr>
-        <w:t>listing</w:t>
-      </w:r>
-      <w:proofErr w:type="gramEnd"/>
-      <w:r>
-        <w:rPr>
-          <w:rFonts w:asciiTheme="majorHAnsi" w:hAnsiTheme="majorHAnsi" w:cs="Courier New"/>
-        </w:rPr>
-        <w:t>.</w:t>
+        <w:t>share/man</w:t>
       </w:r>
     </w:p>
     <w:p>
@@ -11430,7 +11086,203 @@
         <w:rPr>
           <w:rFonts w:asciiTheme="majorHAnsi" w:hAnsiTheme="majorHAnsi" w:cs="Courier New"/>
         </w:rPr>
-        <w:t>share/man</w:t>
+        <w:t xml:space="preserve">This </w:t>
+      </w:r>
+      <w:proofErr w:type="spellStart"/>
+      <w:r>
+        <w:rPr>
+          <w:rFonts w:asciiTheme="majorHAnsi" w:hAnsiTheme="majorHAnsi" w:cs="Courier New"/>
+        </w:rPr>
+        <w:t>is</w:t>
+      </w:r>
+      <w:proofErr w:type="spellEnd"/>
+      <w:r>
+        <w:rPr>
+          <w:rFonts w:asciiTheme="majorHAnsi" w:hAnsiTheme="majorHAnsi" w:cs="Courier New"/>
+        </w:rPr>
+        <w:t xml:space="preserve"> the place </w:t>
+      </w:r>
+      <w:proofErr w:type="spellStart"/>
+      <w:r>
+        <w:rPr>
+          <w:rFonts w:asciiTheme="majorHAnsi" w:hAnsiTheme="majorHAnsi" w:cs="Courier New"/>
+        </w:rPr>
+        <w:t>where</w:t>
+      </w:r>
+      <w:proofErr w:type="spellEnd"/>
+      <w:r>
+        <w:rPr>
+          <w:rFonts w:asciiTheme="majorHAnsi" w:hAnsiTheme="majorHAnsi" w:cs="Courier New"/>
+        </w:rPr>
+        <w:t xml:space="preserve"> the man pages for squid, squidclient, and helpers are </w:t>
+      </w:r>
+      <w:proofErr w:type="spellStart"/>
+      <w:r>
+        <w:rPr>
+          <w:rFonts w:asciiTheme="majorHAnsi" w:hAnsiTheme="majorHAnsi" w:cs="Courier New"/>
+        </w:rPr>
+        <w:t>built</w:t>
+      </w:r>
+      <w:proofErr w:type="spellEnd"/>
+      <w:r>
+        <w:rPr>
+          <w:rFonts w:asciiTheme="majorHAnsi" w:hAnsiTheme="majorHAnsi" w:cs="Courier New"/>
+        </w:rPr>
+        <w:t xml:space="preserve"> </w:t>
+      </w:r>
+      <w:proofErr w:type="spellStart"/>
+      <w:r>
+        <w:rPr>
+          <w:rFonts w:asciiTheme="majorHAnsi" w:hAnsiTheme="majorHAnsi" w:cs="Courier New"/>
+        </w:rPr>
+        <w:t>during</w:t>
+      </w:r>
+      <w:proofErr w:type="spellEnd"/>
+      <w:r>
+        <w:rPr>
+          <w:rFonts w:asciiTheme="majorHAnsi" w:hAnsiTheme="majorHAnsi" w:cs="Courier New"/>
+        </w:rPr>
+        <w:t xml:space="preserve"> compilation. Man pages are </w:t>
+      </w:r>
+      <w:proofErr w:type="spellStart"/>
+      <w:r>
+        <w:rPr>
+          <w:rFonts w:asciiTheme="majorHAnsi" w:hAnsiTheme="majorHAnsi" w:cs="Courier New"/>
+        </w:rPr>
+        <w:t>manual</w:t>
+      </w:r>
+      <w:proofErr w:type="spellEnd"/>
+      <w:r>
+        <w:rPr>
+          <w:rFonts w:asciiTheme="majorHAnsi" w:hAnsiTheme="majorHAnsi" w:cs="Courier New"/>
+        </w:rPr>
+        <w:t xml:space="preserve"> or help pages </w:t>
+      </w:r>
+      <w:proofErr w:type="spellStart"/>
+      <w:r>
+        <w:rPr>
+          <w:rFonts w:asciiTheme="majorHAnsi" w:hAnsiTheme="majorHAnsi" w:cs="Courier New"/>
+        </w:rPr>
+        <w:t>which</w:t>
+      </w:r>
+      <w:proofErr w:type="spellEnd"/>
+      <w:r>
+        <w:rPr>
+          <w:rFonts w:asciiTheme="majorHAnsi" w:hAnsiTheme="majorHAnsi" w:cs="Courier New"/>
+        </w:rPr>
+        <w:t xml:space="preserve"> can </w:t>
+      </w:r>
+      <w:proofErr w:type="spellStart"/>
+      <w:r>
+        <w:rPr>
+          <w:rFonts w:asciiTheme="majorHAnsi" w:hAnsiTheme="majorHAnsi" w:cs="Courier New"/>
+        </w:rPr>
+        <w:t>be</w:t>
+      </w:r>
+      <w:proofErr w:type="spellEnd"/>
+      <w:r>
+        <w:rPr>
+          <w:rFonts w:asciiTheme="majorHAnsi" w:hAnsiTheme="majorHAnsi" w:cs="Courier New"/>
+        </w:rPr>
+        <w:t xml:space="preserve"> </w:t>
+      </w:r>
+      <w:proofErr w:type="spellStart"/>
+      <w:r>
+        <w:rPr>
+          <w:rFonts w:asciiTheme="majorHAnsi" w:hAnsiTheme="majorHAnsi" w:cs="Courier New"/>
+        </w:rPr>
+        <w:t>viewed</w:t>
+      </w:r>
+      <w:proofErr w:type="spellEnd"/>
+      <w:r>
+        <w:rPr>
+          <w:rFonts w:asciiTheme="majorHAnsi" w:hAnsiTheme="majorHAnsi" w:cs="Courier New"/>
+        </w:rPr>
+        <w:t xml:space="preserve"> </w:t>
+      </w:r>
+      <w:proofErr w:type="spellStart"/>
+      <w:r>
+        <w:rPr>
+          <w:rFonts w:asciiTheme="majorHAnsi" w:hAnsiTheme="majorHAnsi" w:cs="Courier New"/>
+        </w:rPr>
+        <w:t>using</w:t>
+      </w:r>
+      <w:proofErr w:type="spellEnd"/>
+      <w:r>
+        <w:rPr>
+          <w:rFonts w:asciiTheme="majorHAnsi" w:hAnsiTheme="majorHAnsi" w:cs="Courier New"/>
+        </w:rPr>
+        <w:t xml:space="preserve"> the command man (</w:t>
+      </w:r>
+      <w:proofErr w:type="spellStart"/>
+      <w:r>
+        <w:rPr>
+          <w:rFonts w:asciiTheme="majorHAnsi" w:hAnsiTheme="majorHAnsi" w:cs="Courier New"/>
+        </w:rPr>
+        <w:t>available</w:t>
+      </w:r>
+      <w:proofErr w:type="spellEnd"/>
+      <w:r>
+        <w:rPr>
+          <w:rFonts w:asciiTheme="majorHAnsi" w:hAnsiTheme="majorHAnsi" w:cs="Courier New"/>
+        </w:rPr>
+        <w:t xml:space="preserve"> on all Linux/Unix distributions). To </w:t>
+      </w:r>
+      <w:proofErr w:type="spellStart"/>
+      <w:r>
+        <w:rPr>
+          <w:rFonts w:asciiTheme="majorHAnsi" w:hAnsiTheme="majorHAnsi" w:cs="Courier New"/>
+        </w:rPr>
+        <w:t>view</w:t>
+      </w:r>
+      <w:proofErr w:type="spellEnd"/>
+      <w:r>
+        <w:rPr>
+          <w:rFonts w:asciiTheme="majorHAnsi" w:hAnsiTheme="majorHAnsi" w:cs="Courier New"/>
+        </w:rPr>
+        <w:t xml:space="preserve"> a man page </w:t>
+      </w:r>
+      <w:proofErr w:type="spellStart"/>
+      <w:r>
+        <w:rPr>
+          <w:rFonts w:asciiTheme="majorHAnsi" w:hAnsiTheme="majorHAnsi" w:cs="Courier New"/>
+        </w:rPr>
+        <w:t>located</w:t>
+      </w:r>
+      <w:proofErr w:type="spellEnd"/>
+      <w:r>
+        <w:rPr>
+          <w:rFonts w:asciiTheme="majorHAnsi" w:hAnsiTheme="majorHAnsi" w:cs="Courier New"/>
+        </w:rPr>
+        <w:t xml:space="preserve"> at /opt/squid/share/man/man8/squid.8, </w:t>
+      </w:r>
+      <w:proofErr w:type="spellStart"/>
+      <w:r>
+        <w:rPr>
+          <w:rFonts w:asciiTheme="majorHAnsi" w:hAnsiTheme="majorHAnsi" w:cs="Courier New"/>
+        </w:rPr>
+        <w:t>we</w:t>
+      </w:r>
+      <w:proofErr w:type="spellEnd"/>
+      <w:r>
+        <w:rPr>
+          <w:rFonts w:asciiTheme="majorHAnsi" w:hAnsiTheme="majorHAnsi" w:cs="Courier New"/>
+        </w:rPr>
+        <w:t xml:space="preserve"> can use the man command as </w:t>
+      </w:r>
+      <w:proofErr w:type="spellStart"/>
+      <w:r>
+        <w:rPr>
+          <w:rFonts w:asciiTheme="majorHAnsi" w:hAnsiTheme="majorHAnsi" w:cs="Courier New"/>
+        </w:rPr>
+        <w:t>follows</w:t>
+      </w:r>
+      <w:proofErr w:type="spellEnd"/>
+      <w:r>
+        <w:rPr>
+          <w:rFonts w:asciiTheme="majorHAnsi" w:hAnsiTheme="majorHAnsi" w:cs="Courier New"/>
+        </w:rPr>
+        <w:t>:</w:t>
       </w:r>
     </w:p>
     <w:p>
@@ -11445,204 +11297,10 @@
       <w:r>
         <w:rPr>
           <w:rFonts w:asciiTheme="majorHAnsi" w:hAnsiTheme="majorHAnsi" w:cs="Courier New"/>
-        </w:rPr>
-        <w:t xml:space="preserve">This </w:t>
-      </w:r>
-      <w:proofErr w:type="spellStart"/>
-      <w:r>
-        <w:rPr>
-          <w:rFonts w:asciiTheme="majorHAnsi" w:hAnsiTheme="majorHAnsi" w:cs="Courier New"/>
-        </w:rPr>
-        <w:t>is</w:t>
-      </w:r>
-      <w:proofErr w:type="spellEnd"/>
-      <w:r>
-        <w:rPr>
-          <w:rFonts w:asciiTheme="majorHAnsi" w:hAnsiTheme="majorHAnsi" w:cs="Courier New"/>
-        </w:rPr>
-        <w:t xml:space="preserve"> the place </w:t>
-      </w:r>
-      <w:proofErr w:type="spellStart"/>
-      <w:r>
-        <w:rPr>
-          <w:rFonts w:asciiTheme="majorHAnsi" w:hAnsiTheme="majorHAnsi" w:cs="Courier New"/>
-        </w:rPr>
-        <w:t>where</w:t>
-      </w:r>
-      <w:proofErr w:type="spellEnd"/>
-      <w:r>
-        <w:rPr>
-          <w:rFonts w:asciiTheme="majorHAnsi" w:hAnsiTheme="majorHAnsi" w:cs="Courier New"/>
-        </w:rPr>
-        <w:t xml:space="preserve"> the man pages for squid, squidclient, and helpers are </w:t>
-      </w:r>
-      <w:proofErr w:type="spellStart"/>
-      <w:r>
-        <w:rPr>
-          <w:rFonts w:asciiTheme="majorHAnsi" w:hAnsiTheme="majorHAnsi" w:cs="Courier New"/>
-        </w:rPr>
-        <w:t>built</w:t>
-      </w:r>
-      <w:proofErr w:type="spellEnd"/>
-      <w:r>
-        <w:rPr>
-          <w:rFonts w:asciiTheme="majorHAnsi" w:hAnsiTheme="majorHAnsi" w:cs="Courier New"/>
-        </w:rPr>
-        <w:t xml:space="preserve"> </w:t>
-      </w:r>
-      <w:proofErr w:type="spellStart"/>
-      <w:r>
-        <w:rPr>
-          <w:rFonts w:asciiTheme="majorHAnsi" w:hAnsiTheme="majorHAnsi" w:cs="Courier New"/>
-        </w:rPr>
-        <w:t>during</w:t>
-      </w:r>
-      <w:proofErr w:type="spellEnd"/>
-      <w:r>
-        <w:rPr>
-          <w:rFonts w:asciiTheme="majorHAnsi" w:hAnsiTheme="majorHAnsi" w:cs="Courier New"/>
-        </w:rPr>
-        <w:t xml:space="preserve"> compilation. Man pages are </w:t>
-      </w:r>
-      <w:proofErr w:type="spellStart"/>
-      <w:r>
-        <w:rPr>
-          <w:rFonts w:asciiTheme="majorHAnsi" w:hAnsiTheme="majorHAnsi" w:cs="Courier New"/>
-        </w:rPr>
-        <w:t>manual</w:t>
-      </w:r>
-      <w:proofErr w:type="spellEnd"/>
-      <w:r>
-        <w:rPr>
-          <w:rFonts w:asciiTheme="majorHAnsi" w:hAnsiTheme="majorHAnsi" w:cs="Courier New"/>
-        </w:rPr>
-        <w:t xml:space="preserve"> or help pages </w:t>
-      </w:r>
-      <w:proofErr w:type="spellStart"/>
-      <w:r>
-        <w:rPr>
-          <w:rFonts w:asciiTheme="majorHAnsi" w:hAnsiTheme="majorHAnsi" w:cs="Courier New"/>
-        </w:rPr>
-        <w:t>which</w:t>
-      </w:r>
-      <w:proofErr w:type="spellEnd"/>
-      <w:r>
-        <w:rPr>
-          <w:rFonts w:asciiTheme="majorHAnsi" w:hAnsiTheme="majorHAnsi" w:cs="Courier New"/>
-        </w:rPr>
-        <w:t xml:space="preserve"> can </w:t>
-      </w:r>
-      <w:proofErr w:type="spellStart"/>
-      <w:r>
-        <w:rPr>
-          <w:rFonts w:asciiTheme="majorHAnsi" w:hAnsiTheme="majorHAnsi" w:cs="Courier New"/>
-        </w:rPr>
-        <w:t>be</w:t>
-      </w:r>
-      <w:proofErr w:type="spellEnd"/>
-      <w:r>
-        <w:rPr>
-          <w:rFonts w:asciiTheme="majorHAnsi" w:hAnsiTheme="majorHAnsi" w:cs="Courier New"/>
-        </w:rPr>
-        <w:t xml:space="preserve"> </w:t>
-      </w:r>
-      <w:proofErr w:type="spellStart"/>
-      <w:r>
-        <w:rPr>
-          <w:rFonts w:asciiTheme="majorHAnsi" w:hAnsiTheme="majorHAnsi" w:cs="Courier New"/>
-        </w:rPr>
-        <w:t>viewed</w:t>
-      </w:r>
-      <w:proofErr w:type="spellEnd"/>
-      <w:r>
-        <w:rPr>
-          <w:rFonts w:asciiTheme="majorHAnsi" w:hAnsiTheme="majorHAnsi" w:cs="Courier New"/>
-        </w:rPr>
-        <w:t xml:space="preserve"> </w:t>
-      </w:r>
-      <w:proofErr w:type="spellStart"/>
-      <w:r>
-        <w:rPr>
-          <w:rFonts w:asciiTheme="majorHAnsi" w:hAnsiTheme="majorHAnsi" w:cs="Courier New"/>
-        </w:rPr>
-        <w:t>using</w:t>
-      </w:r>
-      <w:proofErr w:type="spellEnd"/>
-      <w:r>
-        <w:rPr>
-          <w:rFonts w:asciiTheme="majorHAnsi" w:hAnsiTheme="majorHAnsi" w:cs="Courier New"/>
-        </w:rPr>
-        <w:t xml:space="preserve"> the command man (</w:t>
-      </w:r>
-      <w:proofErr w:type="spellStart"/>
-      <w:r>
-        <w:rPr>
-          <w:rFonts w:asciiTheme="majorHAnsi" w:hAnsiTheme="majorHAnsi" w:cs="Courier New"/>
-        </w:rPr>
-        <w:t>available</w:t>
-      </w:r>
-      <w:proofErr w:type="spellEnd"/>
-      <w:r>
-        <w:rPr>
-          <w:rFonts w:asciiTheme="majorHAnsi" w:hAnsiTheme="majorHAnsi" w:cs="Courier New"/>
-        </w:rPr>
-        <w:t xml:space="preserve"> on all Linux/Unix distributions). To </w:t>
-      </w:r>
-      <w:proofErr w:type="spellStart"/>
-      <w:r>
-        <w:rPr>
-          <w:rFonts w:asciiTheme="majorHAnsi" w:hAnsiTheme="majorHAnsi" w:cs="Courier New"/>
-        </w:rPr>
-        <w:t>view</w:t>
-      </w:r>
-      <w:proofErr w:type="spellEnd"/>
-      <w:r>
-        <w:rPr>
-          <w:rFonts w:asciiTheme="majorHAnsi" w:hAnsiTheme="majorHAnsi" w:cs="Courier New"/>
-        </w:rPr>
-        <w:t xml:space="preserve"> a man page </w:t>
-      </w:r>
-      <w:proofErr w:type="spellStart"/>
-      <w:r>
-        <w:rPr>
-          <w:rFonts w:asciiTheme="majorHAnsi" w:hAnsiTheme="majorHAnsi" w:cs="Courier New"/>
-        </w:rPr>
-        <w:t>located</w:t>
-      </w:r>
-      <w:proofErr w:type="spellEnd"/>
-      <w:r>
-        <w:rPr>
-          <w:rFonts w:asciiTheme="majorHAnsi" w:hAnsiTheme="majorHAnsi" w:cs="Courier New"/>
-        </w:rPr>
-        <w:t xml:space="preserve"> at /opt/squid/share/man/man8/squid.8, </w:t>
-      </w:r>
-      <w:proofErr w:type="spellStart"/>
-      <w:r>
-        <w:rPr>
-          <w:rFonts w:asciiTheme="majorHAnsi" w:hAnsiTheme="majorHAnsi" w:cs="Courier New"/>
-        </w:rPr>
-        <w:t>we</w:t>
-      </w:r>
-      <w:proofErr w:type="spellEnd"/>
-      <w:r>
-        <w:rPr>
-          <w:rFonts w:asciiTheme="majorHAnsi" w:hAnsiTheme="majorHAnsi" w:cs="Courier New"/>
-        </w:rPr>
-        <w:t xml:space="preserve"> can use the man command as </w:t>
-      </w:r>
-      <w:proofErr w:type="spellStart"/>
-      <w:r>
-        <w:rPr>
-          <w:rFonts w:asciiTheme="majorHAnsi" w:hAnsiTheme="majorHAnsi" w:cs="Courier New"/>
-        </w:rPr>
-        <w:t>follows</w:t>
-      </w:r>
-      <w:proofErr w:type="spellEnd"/>
-      <w:r>
-        <w:rPr>
-          <w:rFonts w:asciiTheme="majorHAnsi" w:hAnsiTheme="majorHAnsi" w:cs="Courier New"/>
-        </w:rPr>
-        <w:t>:</w:t>
+          <w:b/>
+          <w:bCs/>
+        </w:rPr>
+        <w:t>man /opt/squid/share/man/man8/squid.8</w:t>
       </w:r>
     </w:p>
     <w:p>
@@ -11657,10 +11315,50 @@
       <w:r>
         <w:rPr>
           <w:rFonts w:asciiTheme="majorHAnsi" w:hAnsiTheme="majorHAnsi" w:cs="Courier New"/>
-          <w:b/>
-          <w:bCs/>
-        </w:rPr>
-        <w:t>man /opt/squid/share/man/man8/squid.8</w:t>
+        </w:rPr>
+        <w:t xml:space="preserve">For more </w:t>
+      </w:r>
+      <w:proofErr w:type="spellStart"/>
+      <w:r>
+        <w:rPr>
+          <w:rFonts w:asciiTheme="majorHAnsi" w:hAnsiTheme="majorHAnsi" w:cs="Courier New"/>
+        </w:rPr>
+        <w:t>details</w:t>
+      </w:r>
+      <w:proofErr w:type="spellEnd"/>
+      <w:r>
+        <w:rPr>
+          <w:rFonts w:asciiTheme="majorHAnsi" w:hAnsiTheme="majorHAnsi" w:cs="Courier New"/>
+        </w:rPr>
+        <w:t xml:space="preserve"> about man pages, </w:t>
+      </w:r>
+      <w:proofErr w:type="spellStart"/>
+      <w:r>
+        <w:rPr>
+          <w:rFonts w:asciiTheme="majorHAnsi" w:hAnsiTheme="majorHAnsi" w:cs="Courier New"/>
+        </w:rPr>
+        <w:t>please</w:t>
+      </w:r>
+      <w:proofErr w:type="spellEnd"/>
+      <w:r>
+        <w:rPr>
+          <w:rFonts w:asciiTheme="majorHAnsi" w:hAnsiTheme="majorHAnsi" w:cs="Courier New"/>
+        </w:rPr>
+        <w:t xml:space="preserve"> </w:t>
+      </w:r>
+      <w:proofErr w:type="spellStart"/>
+      <w:r>
+        <w:rPr>
+          <w:rFonts w:asciiTheme="majorHAnsi" w:hAnsiTheme="majorHAnsi" w:cs="Courier New"/>
+        </w:rPr>
+        <w:t>visit</w:t>
+      </w:r>
+      <w:proofErr w:type="spellEnd"/>
+      <w:r>
+        <w:rPr>
+          <w:rFonts w:asciiTheme="majorHAnsi" w:hAnsiTheme="majorHAnsi" w:cs="Courier New"/>
+        </w:rPr>
+        <w:t xml:space="preserve"> http://en.wikipedia.org/wiki/Man_page. </w:t>
       </w:r>
     </w:p>
     <w:p>
@@ -11676,49 +11374,8 @@
         <w:rPr>
           <w:rFonts w:asciiTheme="majorHAnsi" w:hAnsiTheme="majorHAnsi" w:cs="Courier New"/>
         </w:rPr>
-        <w:t xml:space="preserve">For more </w:t>
-      </w:r>
-      <w:proofErr w:type="spellStart"/>
-      <w:r>
-        <w:rPr>
-          <w:rFonts w:asciiTheme="majorHAnsi" w:hAnsiTheme="majorHAnsi" w:cs="Courier New"/>
-        </w:rPr>
-        <w:t>details</w:t>
-      </w:r>
-      <w:proofErr w:type="spellEnd"/>
-      <w:r>
-        <w:rPr>
-          <w:rFonts w:asciiTheme="majorHAnsi" w:hAnsiTheme="majorHAnsi" w:cs="Courier New"/>
-        </w:rPr>
-        <w:t xml:space="preserve"> about man pages, </w:t>
-      </w:r>
-      <w:proofErr w:type="spellStart"/>
-      <w:r>
-        <w:rPr>
-          <w:rFonts w:asciiTheme="majorHAnsi" w:hAnsiTheme="majorHAnsi" w:cs="Courier New"/>
-        </w:rPr>
-        <w:t>please</w:t>
-      </w:r>
-      <w:proofErr w:type="spellEnd"/>
-      <w:r>
-        <w:rPr>
-          <w:rFonts w:asciiTheme="majorHAnsi" w:hAnsiTheme="majorHAnsi" w:cs="Courier New"/>
-        </w:rPr>
-        <w:t xml:space="preserve"> </w:t>
-      </w:r>
-      <w:proofErr w:type="spellStart"/>
-      <w:r>
-        <w:rPr>
-          <w:rFonts w:asciiTheme="majorHAnsi" w:hAnsiTheme="majorHAnsi" w:cs="Courier New"/>
-        </w:rPr>
-        <w:t>visit</w:t>
-      </w:r>
-      <w:proofErr w:type="spellEnd"/>
-      <w:r>
-        <w:rPr>
-          <w:rFonts w:asciiTheme="majorHAnsi" w:hAnsiTheme="majorHAnsi" w:cs="Courier New"/>
-        </w:rPr>
-        <w:t xml:space="preserve"> http://en.wikipedia.org/wiki/Man_page. </w:t>
+        <w:lastRenderedPageBreak/>
+        <w:t>var</w:t>
       </w:r>
     </w:p>
     <w:p>
@@ -11734,7 +11391,63 @@
         <w:rPr>
           <w:rFonts w:asciiTheme="majorHAnsi" w:hAnsiTheme="majorHAnsi" w:cs="Courier New"/>
         </w:rPr>
-        <w:t>var</w:t>
+        <w:t xml:space="preserve">A place for files </w:t>
+      </w:r>
+      <w:proofErr w:type="spellStart"/>
+      <w:r>
+        <w:rPr>
+          <w:rFonts w:asciiTheme="majorHAnsi" w:hAnsiTheme="majorHAnsi" w:cs="Courier New"/>
+        </w:rPr>
+        <w:t>that</w:t>
+      </w:r>
+      <w:proofErr w:type="spellEnd"/>
+      <w:r>
+        <w:rPr>
+          <w:rFonts w:asciiTheme="majorHAnsi" w:hAnsiTheme="majorHAnsi" w:cs="Courier New"/>
+        </w:rPr>
+        <w:t xml:space="preserve"> change </w:t>
+      </w:r>
+      <w:proofErr w:type="spellStart"/>
+      <w:r>
+        <w:rPr>
+          <w:rFonts w:asciiTheme="majorHAnsi" w:hAnsiTheme="majorHAnsi" w:cs="Courier New"/>
+        </w:rPr>
+        <w:t>frequently</w:t>
+      </w:r>
+      <w:proofErr w:type="spellEnd"/>
+      <w:r>
+        <w:rPr>
+          <w:rFonts w:asciiTheme="majorHAnsi" w:hAnsiTheme="majorHAnsi" w:cs="Courier New"/>
+        </w:rPr>
+        <w:t xml:space="preserve"> </w:t>
+      </w:r>
+      <w:proofErr w:type="spellStart"/>
+      <w:r>
+        <w:rPr>
+          <w:rFonts w:asciiTheme="majorHAnsi" w:hAnsiTheme="majorHAnsi" w:cs="Courier New"/>
+        </w:rPr>
+        <w:t>while</w:t>
+      </w:r>
+      <w:proofErr w:type="spellEnd"/>
+      <w:r>
+        <w:rPr>
+          <w:rFonts w:asciiTheme="majorHAnsi" w:hAnsiTheme="majorHAnsi" w:cs="Courier New"/>
+        </w:rPr>
+        <w:t xml:space="preserve"> Squid </w:t>
+      </w:r>
+      <w:proofErr w:type="spellStart"/>
+      <w:r>
+        <w:rPr>
+          <w:rFonts w:asciiTheme="majorHAnsi" w:hAnsiTheme="majorHAnsi" w:cs="Courier New"/>
+        </w:rPr>
+        <w:t>is</w:t>
+      </w:r>
+      <w:proofErr w:type="spellEnd"/>
+      <w:r>
+        <w:rPr>
+          <w:rFonts w:asciiTheme="majorHAnsi" w:hAnsiTheme="majorHAnsi" w:cs="Courier New"/>
+        </w:rPr>
+        <w:t xml:space="preserve"> running.</w:t>
       </w:r>
     </w:p>
     <w:p>
@@ -11750,79 +11463,6 @@
         <w:rPr>
           <w:rFonts w:asciiTheme="majorHAnsi" w:hAnsiTheme="majorHAnsi" w:cs="Courier New"/>
         </w:rPr>
-        <w:t xml:space="preserve">A place for files </w:t>
-      </w:r>
-      <w:proofErr w:type="spellStart"/>
-      <w:r>
-        <w:rPr>
-          <w:rFonts w:asciiTheme="majorHAnsi" w:hAnsiTheme="majorHAnsi" w:cs="Courier New"/>
-        </w:rPr>
-        <w:t>that</w:t>
-      </w:r>
-      <w:proofErr w:type="spellEnd"/>
-      <w:r>
-        <w:rPr>
-          <w:rFonts w:asciiTheme="majorHAnsi" w:hAnsiTheme="majorHAnsi" w:cs="Courier New"/>
-        </w:rPr>
-        <w:t xml:space="preserve"> change </w:t>
-      </w:r>
-      <w:proofErr w:type="spellStart"/>
-      <w:r>
-        <w:rPr>
-          <w:rFonts w:asciiTheme="majorHAnsi" w:hAnsiTheme="majorHAnsi" w:cs="Courier New"/>
-        </w:rPr>
-        <w:t>frequently</w:t>
-      </w:r>
-      <w:proofErr w:type="spellEnd"/>
-      <w:r>
-        <w:rPr>
-          <w:rFonts w:asciiTheme="majorHAnsi" w:hAnsiTheme="majorHAnsi" w:cs="Courier New"/>
-        </w:rPr>
-        <w:t xml:space="preserve"> </w:t>
-      </w:r>
-      <w:proofErr w:type="spellStart"/>
-      <w:r>
-        <w:rPr>
-          <w:rFonts w:asciiTheme="majorHAnsi" w:hAnsiTheme="majorHAnsi" w:cs="Courier New"/>
-        </w:rPr>
-        <w:t>while</w:t>
-      </w:r>
-      <w:proofErr w:type="spellEnd"/>
-      <w:r>
-        <w:rPr>
-          <w:rFonts w:asciiTheme="majorHAnsi" w:hAnsiTheme="majorHAnsi" w:cs="Courier New"/>
-        </w:rPr>
-        <w:t xml:space="preserve"> Squid </w:t>
-      </w:r>
-      <w:proofErr w:type="spellStart"/>
-      <w:r>
-        <w:rPr>
-          <w:rFonts w:asciiTheme="majorHAnsi" w:hAnsiTheme="majorHAnsi" w:cs="Courier New"/>
-        </w:rPr>
-        <w:t>is</w:t>
-      </w:r>
-      <w:proofErr w:type="spellEnd"/>
-      <w:r>
-        <w:rPr>
-          <w:rFonts w:asciiTheme="majorHAnsi" w:hAnsiTheme="majorHAnsi" w:cs="Courier New"/>
-        </w:rPr>
-        <w:t xml:space="preserve"> running.</w:t>
-      </w:r>
-    </w:p>
-    <w:p>
-      <w:pPr>
-        <w:tabs>
-          <w:tab w:val="left" w:pos="4048"/>
-        </w:tabs>
-        <w:rPr>
-          <w:rFonts w:asciiTheme="majorHAnsi" w:hAnsiTheme="majorHAnsi" w:cs="Courier New"/>
-        </w:rPr>
-      </w:pPr>
-      <w:r>
-        <w:rPr>
-          <w:rFonts w:asciiTheme="majorHAnsi" w:hAnsiTheme="majorHAnsi" w:cs="Courier New"/>
-        </w:rPr>
-        <w:lastRenderedPageBreak/>
         <w:t>var/cache</w:t>
       </w:r>
     </w:p>
@@ -12955,7 +12595,7 @@
   <w:style w:type="paragraph" w:default="1" w:styleId="Normal">
     <w:name w:val="Normal"/>
     <w:qFormat/>
-    <w:rsid w:val="009819F5"/>
+    <w:rsid w:val="00F5700B"/>
     <w:pPr>
       <w:spacing w:after="0"/>
       <w:jc w:val="both"/>
@@ -13164,6 +12804,7 @@
   <w:style w:type="character" w:default="1" w:styleId="Policepardfaut">
     <w:name w:val="Default Paragraph Font"/>
     <w:uiPriority w:val="1"/>
+    <w:semiHidden/>
     <w:unhideWhenUsed/>
   </w:style>
   <w:style w:type="table" w:default="1" w:styleId="TableauNormal">
@@ -13832,7 +13473,6 @@
     <w:sig w:usb0="20000287" w:usb1="00000003" w:usb2="00000000" w:usb3="00000000" w:csb0="0000019F" w:csb1="00000000"/>
   </w:font>
   <w:font w:name="Calibri">
-    <w:altName w:val="Calibri"/>
     <w:panose1 w:val="020F0502020204030204"/>
     <w:charset w:val="00"/>
     <w:family w:val="swiss"/>
@@ -13863,6 +13503,7 @@
     <w:rsid w:val="003F7FB1"/>
     <w:rsid w:val="00527105"/>
     <w:rsid w:val="00A57596"/>
+    <w:rsid w:val="00C41646"/>
     <w:rsid w:val="00CE7154"/>
     <w:rsid w:val="00DE02DE"/>
   </w:rsids>

</xml_diff>